<commit_message>
Update Liens et ressources utiles.docx
</commit_message>
<xml_diff>
--- a/documentation/Liens et ressources utiles.docx
+++ b/documentation/Liens et ressources utiles.docx
@@ -19,17 +19,15 @@
     <w:p>
       <w:pPr>
         <w:pStyle w:val="Titre2"/>
-      </w:pPr>
-      <w:r>
-        <w:t xml:space="preserve">API </w:t>
-      </w:r>
-      <w:proofErr w:type="gramStart"/>
-      <w:r>
-        <w:t>ENDPOINT:</w:t>
-      </w:r>
-      <w:proofErr w:type="gramEnd"/>
-      <w:r>
-        <w:t xml:space="preserve"> </w:t>
+        <w:rPr>
+          <w:lang w:val="en-GB"/>
+        </w:rPr>
+      </w:pPr>
+      <w:r>
+        <w:rPr>
+          <w:lang w:val="en-GB"/>
+        </w:rPr>
+        <w:t xml:space="preserve">API ENDPOINT: </w:t>
       </w:r>
     </w:p>
     <w:p>
@@ -39,12 +37,14 @@
           <w:b/>
           <w:bCs/>
           <w:color w:val="D4D4D4"/>
+          <w:lang w:val="en-GB"/>
         </w:rPr>
       </w:pPr>
       <w:r>
         <w:rPr>
           <w:b/>
           <w:bCs/>
+          <w:lang w:val="en-GB"/>
         </w:rPr>
         <w:t>https://api.ibanfirst.com/PublicAPI</w:t>
       </w:r>
@@ -120,13 +120,7 @@
         <w:rPr>
           <w:lang w:val="en-GB"/>
         </w:rPr>
-        <w:t>/</w:t>
-      </w:r>
-      <w:r>
-        <w:rPr>
-          <w:lang w:val="en-GB"/>
-        </w:rPr>
-        <w:t>Cross</w:t>
+        <w:t>/Cross</w:t>
       </w:r>
     </w:p>
     <w:p>
@@ -276,20 +270,20 @@
         </w:rPr>
         <w:t xml:space="preserve"> </w:t>
       </w:r>
-      <w:proofErr w:type="gramStart"/>
+      <w:proofErr w:type="spellStart"/>
       <w:r>
         <w:rPr>
           <w:lang w:val="en-GB"/>
         </w:rPr>
         <w:t>exemple</w:t>
       </w:r>
+      <w:proofErr w:type="spellEnd"/>
       <w:r>
         <w:rPr>
           <w:lang w:val="en-GB"/>
         </w:rPr>
         <w:t> :</w:t>
       </w:r>
-      <w:proofErr w:type="gramEnd"/>
     </w:p>
     <w:p>
       <w:pPr>
@@ -368,11 +362,19 @@
           <w:lang w:val="en-GB"/>
         </w:rPr>
       </w:pPr>
-      <w:r>
-        <w:rPr>
-          <w:lang w:val="en-GB"/>
-        </w:rPr>
-        <w:t>RateHistory/{instrument}</w:t>
+      <w:proofErr w:type="spellStart"/>
+      <w:r>
+        <w:rPr>
+          <w:lang w:val="en-GB"/>
+        </w:rPr>
+        <w:t>RateHistory</w:t>
+      </w:r>
+      <w:proofErr w:type="spellEnd"/>
+      <w:r>
+        <w:rPr>
+          <w:lang w:val="en-GB"/>
+        </w:rPr>
+        <w:t>/{instrument}</w:t>
       </w:r>
     </w:p>
     <w:p>
@@ -479,6 +481,7 @@
         </w:rPr>
         <w:t>&amp;</w:t>
       </w:r>
+      <w:proofErr w:type="spellStart"/>
       <w:r>
         <w:rPr>
           <w:rFonts w:ascii="Consolas" w:eastAsia="Times New Roman" w:hAnsi="Consolas" w:cs="Times New Roman"/>
@@ -489,6 +492,7 @@
         </w:rPr>
         <w:t>dateFormat</w:t>
       </w:r>
+      <w:proofErr w:type="spellEnd"/>
       <w:r>
         <w:rPr>
           <w:rFonts w:ascii="Consolas" w:eastAsia="Times New Roman" w:hAnsi="Consolas" w:cs="Times New Roman"/>
@@ -507,10 +511,13 @@
           <w:szCs w:val="21"/>
           <w:lang w:val="en-GB" w:eastAsia="fr-FR"/>
         </w:rPr>
-        <w:t xml:space="preserve">Y-m-d </w:t>
-      </w:r>
-      <w:proofErr w:type="gramStart"/>
-      <w:r>
+        <w:t>Y-m-d H:i:s</w:t>
+      </w:r>
+    </w:p>
+    <w:p>
+      <w:pPr>
+        <w:shd w:val="clear" w:color="auto" w:fill="1E1E1E"/>
+        <w:spacing w:line="285" w:lineRule="atLeast"/>
         <w:rPr>
           <w:rFonts w:ascii="Consolas" w:eastAsia="Times New Roman" w:hAnsi="Consolas" w:cs="Times New Roman"/>
           <w:color w:val="CE9178"/>
@@ -518,9 +525,7 @@
           <w:szCs w:val="21"/>
           <w:lang w:val="en-GB" w:eastAsia="fr-FR"/>
         </w:rPr>
-        <w:t>H:i</w:t>
-      </w:r>
-      <w:proofErr w:type="gramEnd"/>
+      </w:pPr>
       <w:r>
         <w:rPr>
           <w:rFonts w:ascii="Consolas" w:eastAsia="Times New Roman" w:hAnsi="Consolas" w:cs="Times New Roman"/>
@@ -529,7 +534,8 @@
           <w:szCs w:val="21"/>
           <w:lang w:val="en-GB" w:eastAsia="fr-FR"/>
         </w:rPr>
-        <w:t>:s</w:t>
+        <w:lastRenderedPageBreak/>
+        <w:t>Reformatted:</w:t>
       </w:r>
     </w:p>
     <w:p>
@@ -541,7 +547,7 @@
           <w:color w:val="CE9178"/>
           <w:sz w:val="21"/>
           <w:szCs w:val="21"/>
-          <w:lang w:val="en-GB" w:eastAsia="fr-FR"/>
+          <w:lang w:eastAsia="fr-FR"/>
         </w:rPr>
       </w:pPr>
       <w:r>
@@ -550,10 +556,31 @@
           <w:color w:val="CE9178"/>
           <w:sz w:val="21"/>
           <w:szCs w:val="21"/>
-          <w:lang w:val="en-GB" w:eastAsia="fr-FR"/>
-        </w:rPr>
-        <w:lastRenderedPageBreak/>
-        <w:t>Reformatted:</w:t>
+          <w:lang w:eastAsia="fr-FR"/>
+        </w:rPr>
+        <w:t>?</w:t>
+      </w:r>
+      <w:proofErr w:type="spellStart"/>
+      <w:r>
+        <w:rPr>
+          <w:rFonts w:ascii="Consolas" w:eastAsia="Times New Roman" w:hAnsi="Consolas" w:cs="Times New Roman"/>
+          <w:color w:val="CE9178"/>
+          <w:sz w:val="21"/>
+          <w:szCs w:val="21"/>
+          <w:lang w:eastAsia="fr-FR"/>
+        </w:rPr>
+        <w:t>dateFormat</w:t>
+      </w:r>
+      <w:proofErr w:type="spellEnd"/>
+      <w:r>
+        <w:rPr>
+          <w:rFonts w:ascii="Consolas" w:eastAsia="Times New Roman" w:hAnsi="Consolas" w:cs="Times New Roman"/>
+          <w:color w:val="CE9178"/>
+          <w:sz w:val="21"/>
+          <w:szCs w:val="21"/>
+          <w:lang w:eastAsia="fr-FR"/>
+        </w:rPr>
+        <w:t>=Y-m-d%20H%3Ai%3As</w:t>
       </w:r>
     </w:p>
     <w:p>
@@ -571,61 +598,101 @@
       <w:r>
         <w:rPr>
           <w:rFonts w:ascii="Consolas" w:eastAsia="Times New Roman" w:hAnsi="Consolas" w:cs="Times New Roman"/>
-          <w:color w:val="CE9178"/>
+          <w:color w:val="D4D4D4"/>
           <w:sz w:val="21"/>
           <w:szCs w:val="21"/>
           <w:lang w:eastAsia="fr-FR"/>
         </w:rPr>
-        <w:t>?dateFormat=Y-m-d%20H%3Ai%3As</w:t>
+        <w:t>?</w:t>
+      </w:r>
+      <w:proofErr w:type="spellStart"/>
+      <w:r>
+        <w:rPr>
+          <w:rFonts w:ascii="Consolas" w:eastAsia="Times New Roman" w:hAnsi="Consolas" w:cs="Times New Roman"/>
+          <w:color w:val="D4D4D4"/>
+          <w:sz w:val="21"/>
+          <w:szCs w:val="21"/>
+          <w:lang w:eastAsia="fr-FR"/>
+        </w:rPr>
+        <w:t>dateFormat</w:t>
+      </w:r>
+      <w:proofErr w:type="spellEnd"/>
+      <w:r>
+        <w:rPr>
+          <w:rFonts w:ascii="Consolas" w:eastAsia="Times New Roman" w:hAnsi="Consolas" w:cs="Times New Roman"/>
+          <w:color w:val="D4D4D4"/>
+          <w:sz w:val="21"/>
+          <w:szCs w:val="21"/>
+          <w:lang w:eastAsia="fr-FR"/>
+        </w:rPr>
+        <w:t>=Y-m-d'</w:t>
+      </w:r>
+    </w:p>
+    <w:p>
+      <w:pPr>
+        <w:pStyle w:val="Titre3"/>
+      </w:pPr>
+      <w:proofErr w:type="spellStart"/>
+      <w:r>
+        <w:t>From</w:t>
+      </w:r>
+      <w:proofErr w:type="spellEnd"/>
+    </w:p>
+    <w:p>
+      <w:proofErr w:type="spellStart"/>
+      <w:r>
+        <w:t>From</w:t>
+      </w:r>
+      <w:proofErr w:type="spellEnd"/>
+      <w:r>
+        <w:t xml:space="preserve"> permet d’indiquer la date de départ de sélection de date. Par </w:t>
+      </w:r>
+      <w:proofErr w:type="spellStart"/>
+      <w:r>
+        <w:t>defaut</w:t>
+      </w:r>
+      <w:proofErr w:type="spellEnd"/>
+      <w:r>
+        <w:t xml:space="preserve">, une requête avec un paramètre </w:t>
+      </w:r>
+      <w:proofErr w:type="spellStart"/>
+      <w:r>
+        <w:t>from</w:t>
+      </w:r>
+      <w:proofErr w:type="spellEnd"/>
+      <w:r>
+        <w:t xml:space="preserve"> renverra l’historique jour par jour (avec quelques exceptions de jours sautés) </w:t>
+      </w:r>
+      <w:r>
+        <w:t xml:space="preserve">jusqu’à la date d’aujourd’hui. Il faut donc récupérer le dernier élément rate de la liste et faire un ratio avec </w:t>
+      </w:r>
+      <w:r>
+        <w:t>la première rate</w:t>
+      </w:r>
+      <w:r>
+        <w:t xml:space="preserve"> de la liste pour avoir une idée de l’évolution du taux de change sur la période désirée.</w:t>
       </w:r>
     </w:p>
     <w:p/>
     <w:p>
       <w:pPr>
-        <w:pStyle w:val="Titre2"/>
-      </w:pPr>
-      <w:r>
-        <w:t>From</w:t>
-      </w:r>
-    </w:p>
-    <w:p>
-      <w:r>
-        <w:t xml:space="preserve">From permet d’indiquer la date de départ de sélection de de date. </w:t>
-      </w:r>
-    </w:p>
-    <w:p>
-      <w:r>
-        <w:t xml:space="preserve">Par defaut, une requête avec un paramètre from renverra l’historique jour par jour (avec quelques exceptions de jours sautés) </w:t>
-      </w:r>
-      <w:r>
-        <w:t xml:space="preserve">jusqu’à la date d’aujourd’hui. Il faut donc récupérer le dernier élément rate de la liste et faire un ratio avec </w:t>
-      </w:r>
-      <w:proofErr w:type="gramStart"/>
-      <w:r>
-        <w:t>le premier rate</w:t>
-      </w:r>
-      <w:proofErr w:type="gramEnd"/>
-      <w:r>
-        <w:t xml:space="preserve"> de la liste pour avoir une idée de l’évolution du taux de change sur la période désirée.</w:t>
-      </w:r>
-    </w:p>
-    <w:p>
-      <w:r>
-        <w:br w:type="page"/>
-      </w:r>
-    </w:p>
-    <w:p/>
-    <w:p/>
-    <w:p/>
-    <w:p>
-      <w:pPr>
         <w:pStyle w:val="Titre1"/>
       </w:pPr>
+      <w:proofErr w:type="spellStart"/>
       <w:r>
         <w:t>Milliseconds</w:t>
       </w:r>
-      <w:r>
-        <w:t xml:space="preserve"> Date Formating :</w:t>
+      <w:proofErr w:type="spellEnd"/>
+      <w:r>
+        <w:t xml:space="preserve"> Date </w:t>
+      </w:r>
+      <w:proofErr w:type="spellStart"/>
+      <w:r>
+        <w:t>Formating</w:t>
+      </w:r>
+      <w:proofErr w:type="spellEnd"/>
+      <w:r>
+        <w:t> :</w:t>
       </w:r>
     </w:p>
     <w:p>
@@ -675,16 +742,16 @@
         <w:rPr>
           <w:lang w:val="en-GB"/>
         </w:rPr>
-        <w:t>var time = new Date(</w:t>
-      </w:r>
-      <w:proofErr w:type="gramStart"/>
-      <w:r>
-        <w:rPr>
-          <w:lang w:val="en-GB"/>
-        </w:rPr>
-        <w:t>).getTime</w:t>
-      </w:r>
-      <w:proofErr w:type="gramEnd"/>
+        <w:t>var time = new Date().</w:t>
+      </w:r>
+      <w:proofErr w:type="spellStart"/>
+      <w:r>
+        <w:rPr>
+          <w:lang w:val="en-GB"/>
+        </w:rPr>
+        <w:t>getTime</w:t>
+      </w:r>
+      <w:proofErr w:type="spellEnd"/>
       <w:r>
         <w:rPr>
           <w:lang w:val="en-GB"/>
@@ -717,14 +784,14 @@
         </w:rPr>
         <w:t>console.log(</w:t>
       </w:r>
-      <w:proofErr w:type="gramStart"/>
+      <w:proofErr w:type="spellStart"/>
       <w:r>
         <w:rPr>
           <w:lang w:val="en-GB"/>
         </w:rPr>
         <w:t>date.toString</w:t>
       </w:r>
-      <w:proofErr w:type="gramEnd"/>
+      <w:proofErr w:type="spellEnd"/>
       <w:r>
         <w:rPr>
           <w:lang w:val="en-GB"/>
@@ -752,45 +819,19 @@
         </w:rPr>
         <w:t xml:space="preserve">JavaScript: </w:t>
       </w:r>
-      <w:proofErr w:type="gramStart"/>
-      <w:r>
-        <w:rPr>
-          <w:lang w:val="en-GB"/>
-        </w:rPr>
-        <w:t>forEach(</w:t>
-      </w:r>
-      <w:proofErr w:type="gramEnd"/>
-      <w:r>
-        <w:rPr>
-          <w:lang w:val="en-GB"/>
-        </w:rPr>
-        <w:t>) and .map()</w:t>
-      </w:r>
-    </w:p>
-    <w:p>
-      <w:pPr>
-        <w:rPr>
-          <w:lang w:val="en-GB"/>
-        </w:rPr>
-      </w:pPr>
-    </w:p>
-    <w:p>
-      <w:pPr>
-        <w:rPr>
-          <w:lang w:val="en-GB"/>
-        </w:rPr>
-      </w:pPr>
-      <w:r>
-        <w:rPr>
-          <w:lang w:val="en-GB"/>
-        </w:rPr>
-        <w:t>Benchmark:</w:t>
-      </w:r>
-      <w:r>
-        <w:rPr>
-          <w:lang w:val="en-GB"/>
-        </w:rPr>
-        <w:t xml:space="preserve"> 1642ms forEach: 885ms for: 748ms</w:t>
+      <w:proofErr w:type="spellStart"/>
+      <w:r>
+        <w:rPr>
+          <w:lang w:val="en-GB"/>
+        </w:rPr>
+        <w:t>forEach</w:t>
+      </w:r>
+      <w:proofErr w:type="spellEnd"/>
+      <w:r>
+        <w:rPr>
+          <w:lang w:val="en-GB"/>
+        </w:rPr>
+        <w:t>() and .map()</w:t>
       </w:r>
     </w:p>
     <w:p>
@@ -808,6 +849,50 @@
           <w:t>https://stackoverflow.com/questions/34426458/javascript-difference-between-foreach-and-map</w:t>
         </w:r>
       </w:hyperlink>
+    </w:p>
+    <w:p>
+      <w:pPr>
+        <w:rPr>
+          <w:lang w:val="en-GB"/>
+        </w:rPr>
+      </w:pPr>
+    </w:p>
+    <w:p>
+      <w:pPr>
+        <w:pStyle w:val="Titre1"/>
+        <w:rPr>
+          <w:lang w:val="en-GB"/>
+        </w:rPr>
+      </w:pPr>
+      <w:r>
+        <w:rPr>
+          <w:lang w:val="en-GB"/>
+        </w:rPr>
+        <w:t>Try catch with async and await</w:t>
+      </w:r>
+    </w:p>
+    <w:p>
+      <w:pPr>
+        <w:rPr>
+          <w:lang w:val="en-GB"/>
+        </w:rPr>
+      </w:pPr>
+      <w:hyperlink r:id="rId11" w:history="1">
+        <w:r>
+          <w:rPr>
+            <w:rStyle w:val="Lienhypertexte"/>
+            <w:lang w:val="en-GB"/>
+          </w:rPr>
+          <w:t>https://stackoverflow.com/questions/40884153/try-catch-blocks-with-async-await</w:t>
+        </w:r>
+      </w:hyperlink>
+    </w:p>
+    <w:p>
+      <w:pPr>
+        <w:rPr>
+          <w:lang w:val="en-GB"/>
+        </w:rPr>
+      </w:pPr>
     </w:p>
     <w:p>
       <w:pPr>
@@ -1353,12 +1438,11 @@
     <w:link w:val="Titre1Car"/>
     <w:uiPriority w:val="9"/>
     <w:qFormat/>
-    <w:rsid w:val="00A03081"/>
+    <w:rsid w:val="00780596"/>
     <w:pPr>
       <w:keepNext/>
       <w:keepLines/>
       <w:spacing w:before="240" w:after="0" w:line="360" w:lineRule="auto"/>
-      <w:jc w:val="center"/>
       <w:outlineLvl w:val="0"/>
     </w:pPr>
     <w:rPr>
@@ -1367,6 +1451,7 @@
       <w:color w:val="2F5496" w:themeColor="accent1" w:themeShade="BF"/>
       <w:sz w:val="44"/>
       <w:szCs w:val="32"/>
+      <w:u w:val="single"/>
     </w:rPr>
   </w:style>
   <w:style w:type="paragraph" w:styleId="Titre2">
@@ -1490,13 +1575,14 @@
     <w:basedOn w:val="Policepardfaut"/>
     <w:link w:val="Titre1"/>
     <w:uiPriority w:val="9"/>
-    <w:rsid w:val="00A03081"/>
+    <w:rsid w:val="00780596"/>
     <w:rPr>
       <w:rFonts w:asciiTheme="majorHAnsi" w:eastAsiaTheme="majorEastAsia" w:hAnsiTheme="majorHAnsi" w:cstheme="majorBidi"/>
       <w:b/>
       <w:color w:val="2F5496" w:themeColor="accent1" w:themeShade="BF"/>
       <w:sz w:val="44"/>
       <w:szCs w:val="32"/>
+      <w:u w:val="single"/>
     </w:rPr>
   </w:style>
   <w:style w:type="character" w:customStyle="1" w:styleId="Titre2Car">
@@ -1579,6 +1665,56 @@
       <w:i/>
       <w:iCs/>
       <w:color w:val="2F5496" w:themeColor="accent1" w:themeShade="BF"/>
+    </w:rPr>
+  </w:style>
+  <w:style w:type="paragraph" w:styleId="PrformatHTML">
+    <w:name w:val="HTML Preformatted"/>
+    <w:basedOn w:val="Normal"/>
+    <w:link w:val="PrformatHTMLCar"/>
+    <w:uiPriority w:val="99"/>
+    <w:semiHidden/>
+    <w:unhideWhenUsed/>
+    <w:rsid w:val="00780596"/>
+    <w:pPr>
+      <w:tabs>
+        <w:tab w:val="left" w:pos="916"/>
+        <w:tab w:val="left" w:pos="1832"/>
+        <w:tab w:val="left" w:pos="2748"/>
+        <w:tab w:val="left" w:pos="3664"/>
+        <w:tab w:val="left" w:pos="4580"/>
+        <w:tab w:val="left" w:pos="5496"/>
+        <w:tab w:val="left" w:pos="6412"/>
+        <w:tab w:val="left" w:pos="7328"/>
+        <w:tab w:val="left" w:pos="8244"/>
+        <w:tab w:val="left" w:pos="9160"/>
+        <w:tab w:val="left" w:pos="10076"/>
+        <w:tab w:val="left" w:pos="10992"/>
+        <w:tab w:val="left" w:pos="11908"/>
+        <w:tab w:val="left" w:pos="12824"/>
+        <w:tab w:val="left" w:pos="13740"/>
+        <w:tab w:val="left" w:pos="14656"/>
+      </w:tabs>
+      <w:spacing w:after="0" w:line="240" w:lineRule="auto"/>
+    </w:pPr>
+    <w:rPr>
+      <w:rFonts w:ascii="Courier New" w:eastAsia="Times New Roman" w:hAnsi="Courier New" w:cs="Courier New"/>
+      <w:sz w:val="20"/>
+      <w:szCs w:val="20"/>
+      <w:lang w:eastAsia="fr-FR"/>
+    </w:rPr>
+  </w:style>
+  <w:style w:type="character" w:customStyle="1" w:styleId="PrformatHTMLCar">
+    <w:name w:val="Préformaté HTML Car"/>
+    <w:basedOn w:val="Policepardfaut"/>
+    <w:link w:val="PrformatHTML"/>
+    <w:uiPriority w:val="99"/>
+    <w:semiHidden/>
+    <w:rsid w:val="00780596"/>
+    <w:rPr>
+      <w:rFonts w:ascii="Courier New" w:eastAsia="Times New Roman" w:hAnsi="Courier New" w:cs="Courier New"/>
+      <w:sz w:val="20"/>
+      <w:szCs w:val="20"/>
+      <w:lang w:eastAsia="fr-FR"/>
     </w:rPr>
   </w:style>
 </w:styles>

</xml_diff>